<commit_message>
Plano de teste - 2 Parte
Realizado os testes de acordo com o plano de teste registrados.
</commit_message>
<xml_diff>
--- a/Plano de teste - Gestão de pedido.docx
+++ b/Plano de teste - Gestão de pedido.docx
@@ -20,10 +20,7 @@
     </w:p>
     <w:p>
       <w:r>
-        <w:t xml:space="preserve">Validar a correta implementação das funcionalidades do sistema, garantindo que todas as ações previstas (criar, editar, excluir pedidos, faturar, consultar clientes, etc.) </w:t>
-      </w:r>
-      <w:r>
-        <w:t>funcionem conforme esperado, com dados persistidos corretamente no banco MySQL.</w:t>
+        <w:t>Validar a correta implementação das funcionalidades do sistema, garantindo que todas as ações previstas (criar, editar, excluir pedidos, faturar, consultar clientes, etc.) funcionem conforme esperado, com dados persistidos corretamente no banco MySQL.</w:t>
       </w:r>
     </w:p>
     <w:p>
@@ -94,10 +91,7 @@
     </w:p>
     <w:p>
       <w:r>
-        <w:t>• Testes manuais via interfac</w:t>
-      </w:r>
-      <w:r>
-        <w:t>e gráfica</w:t>
+        <w:t>• Testes manuais via interface gráfica</w:t>
       </w:r>
       <w:r>
         <w:br/>
@@ -167,7 +161,7 @@
         <w:pStyle w:val="Ttulo1"/>
       </w:pPr>
       <w:r>
-        <w:t>Casos de Teste</w:t>
+        <w:t xml:space="preserve">Atualização dos casos de teste (Testados) </w:t>
       </w:r>
     </w:p>
     <w:p>
@@ -180,6 +174,1491 @@
       </w:pPr>
       <w:r>
         <w:t>Gerenciamento de pedidos</w:t>
+      </w:r>
+    </w:p>
+    <w:p>
+      <w:pPr>
+        <w:rPr>
+          <w:b/>
+        </w:rPr>
+      </w:pPr>
+      <w:r>
+        <w:rPr>
+          <w:b/>
+        </w:rPr>
+        <w:t xml:space="preserve">ID.01. </w:t>
+      </w:r>
+      <w:r>
+        <w:rPr>
+          <w:b/>
+        </w:rPr>
+        <w:t>Cadastro de Novo Pedido</w:t>
+      </w:r>
+    </w:p>
+    <w:p>
+      <w:pPr>
+        <w:pStyle w:val="PargrafodaLista"/>
+        <w:rPr>
+          <w:b/>
+        </w:rPr>
+      </w:pPr>
+      <w:r>
+        <w:rPr>
+          <w:b/>
+        </w:rPr>
+        <w:t>Resultado Esperado</w:t>
+      </w:r>
+      <w:r>
+        <w:rPr>
+          <w:b/>
+        </w:rPr>
+        <w:t xml:space="preserve"> – OK (Tabela e no banco de dados)</w:t>
+      </w:r>
+    </w:p>
+    <w:p>
+      <w:r>
+        <w:rPr>
+          <w:noProof/>
+          <w:lang w:val="pt-BR" w:eastAsia="pt-BR"/>
+        </w:rPr>
+        <w:drawing>
+          <wp:inline distT="0" distB="0" distL="0" distR="0">
+            <wp:extent cx="5486400" cy="1276249"/>
+            <wp:effectExtent l="19050" t="0" r="0" b="0"/>
+            <wp:docPr id="1" name="Imagem 1"/>
+            <wp:cNvGraphicFramePr>
+              <a:graphicFrameLocks xmlns:a="http://schemas.openxmlformats.org/drawingml/2006/main" noChangeAspect="1"/>
+            </wp:cNvGraphicFramePr>
+            <a:graphic xmlns:a="http://schemas.openxmlformats.org/drawingml/2006/main">
+              <a:graphicData uri="http://schemas.openxmlformats.org/drawingml/2006/picture">
+                <pic:pic xmlns:pic="http://schemas.openxmlformats.org/drawingml/2006/picture">
+                  <pic:nvPicPr>
+                    <pic:cNvPr id="0" name="Picture 1"/>
+                    <pic:cNvPicPr>
+                      <a:picLocks noChangeAspect="1" noChangeArrowheads="1"/>
+                    </pic:cNvPicPr>
+                  </pic:nvPicPr>
+                  <pic:blipFill>
+                    <a:blip r:embed="rId6"/>
+                    <a:srcRect/>
+                    <a:stretch>
+                      <a:fillRect/>
+                    </a:stretch>
+                  </pic:blipFill>
+                  <pic:spPr bwMode="auto">
+                    <a:xfrm>
+                      <a:off x="0" y="0"/>
+                      <a:ext cx="5486400" cy="1276249"/>
+                    </a:xfrm>
+                    <a:prstGeom prst="rect">
+                      <a:avLst/>
+                    </a:prstGeom>
+                    <a:noFill/>
+                    <a:ln w="9525">
+                      <a:noFill/>
+                      <a:miter lim="800000"/>
+                      <a:headEnd/>
+                      <a:tailEnd/>
+                    </a:ln>
+                  </pic:spPr>
+                </pic:pic>
+              </a:graphicData>
+            </a:graphic>
+          </wp:inline>
+        </w:drawing>
+      </w:r>
+    </w:p>
+    <w:p>
+      <w:pPr>
+        <w:pStyle w:val="Ttulo1"/>
+      </w:pPr>
+      <w:r>
+        <w:rPr>
+          <w:b w:val="0"/>
+          <w:bCs w:val="0"/>
+          <w:noProof/>
+          <w:lang w:val="pt-BR" w:eastAsia="pt-BR"/>
+        </w:rPr>
+        <w:drawing>
+          <wp:inline distT="0" distB="0" distL="0" distR="0">
+            <wp:extent cx="4969510" cy="675640"/>
+            <wp:effectExtent l="19050" t="0" r="2540" b="0"/>
+            <wp:docPr id="4" name="Imagem 4"/>
+            <wp:cNvGraphicFramePr>
+              <a:graphicFrameLocks xmlns:a="http://schemas.openxmlformats.org/drawingml/2006/main" noChangeAspect="1"/>
+            </wp:cNvGraphicFramePr>
+            <a:graphic xmlns:a="http://schemas.openxmlformats.org/drawingml/2006/main">
+              <a:graphicData uri="http://schemas.openxmlformats.org/drawingml/2006/picture">
+                <pic:pic xmlns:pic="http://schemas.openxmlformats.org/drawingml/2006/picture">
+                  <pic:nvPicPr>
+                    <pic:cNvPr id="0" name="Picture 4"/>
+                    <pic:cNvPicPr>
+                      <a:picLocks noChangeAspect="1" noChangeArrowheads="1"/>
+                    </pic:cNvPicPr>
+                  </pic:nvPicPr>
+                  <pic:blipFill>
+                    <a:blip r:embed="rId7"/>
+                    <a:srcRect/>
+                    <a:stretch>
+                      <a:fillRect/>
+                    </a:stretch>
+                  </pic:blipFill>
+                  <pic:spPr bwMode="auto">
+                    <a:xfrm>
+                      <a:off x="0" y="0"/>
+                      <a:ext cx="4969510" cy="675640"/>
+                    </a:xfrm>
+                    <a:prstGeom prst="rect">
+                      <a:avLst/>
+                    </a:prstGeom>
+                    <a:noFill/>
+                    <a:ln w="9525">
+                      <a:noFill/>
+                      <a:miter lim="800000"/>
+                      <a:headEnd/>
+                      <a:tailEnd/>
+                    </a:ln>
+                  </pic:spPr>
+                </pic:pic>
+              </a:graphicData>
+            </a:graphic>
+          </wp:inline>
+        </w:drawing>
+      </w:r>
+    </w:p>
+    <w:p>
+      <w:pPr>
+        <w:rPr>
+          <w:b/>
+        </w:rPr>
+      </w:pPr>
+      <w:r>
+        <w:rPr>
+          <w:b/>
+        </w:rPr>
+        <w:t xml:space="preserve">ID.02. </w:t>
+      </w:r>
+      <w:r>
+        <w:rPr>
+          <w:b/>
+        </w:rPr>
+        <w:t>Edição de Pedido Existente</w:t>
+      </w:r>
+    </w:p>
+    <w:p>
+      <w:pPr>
+        <w:pStyle w:val="PargrafodaLista"/>
+        <w:rPr>
+          <w:b/>
+        </w:rPr>
+      </w:pPr>
+      <w:r>
+        <w:rPr>
+          <w:b/>
+        </w:rPr>
+        <w:t>Resultado Esperado</w:t>
+      </w:r>
+      <w:r>
+        <w:rPr>
+          <w:b/>
+        </w:rPr>
+        <w:t xml:space="preserve"> – OK (Tabela e no banco de dados)</w:t>
+      </w:r>
+    </w:p>
+    <w:p>
+      <w:pPr>
+        <w:rPr>
+          <w:b/>
+        </w:rPr>
+      </w:pPr>
+    </w:p>
+    <w:p>
+      <w:pPr>
+        <w:rPr>
+          <w:b/>
+        </w:rPr>
+      </w:pPr>
+      <w:r>
+        <w:rPr>
+          <w:b/>
+          <w:noProof/>
+          <w:lang w:val="pt-BR" w:eastAsia="pt-BR"/>
+        </w:rPr>
+        <w:drawing>
+          <wp:inline distT="0" distB="0" distL="0" distR="0">
+            <wp:extent cx="5486400" cy="818305"/>
+            <wp:effectExtent l="19050" t="0" r="0" b="0"/>
+            <wp:docPr id="7" name="Imagem 7"/>
+            <wp:cNvGraphicFramePr>
+              <a:graphicFrameLocks xmlns:a="http://schemas.openxmlformats.org/drawingml/2006/main" noChangeAspect="1"/>
+            </wp:cNvGraphicFramePr>
+            <a:graphic xmlns:a="http://schemas.openxmlformats.org/drawingml/2006/main">
+              <a:graphicData uri="http://schemas.openxmlformats.org/drawingml/2006/picture">
+                <pic:pic xmlns:pic="http://schemas.openxmlformats.org/drawingml/2006/picture">
+                  <pic:nvPicPr>
+                    <pic:cNvPr id="0" name="Picture 7"/>
+                    <pic:cNvPicPr>
+                      <a:picLocks noChangeAspect="1" noChangeArrowheads="1"/>
+                    </pic:cNvPicPr>
+                  </pic:nvPicPr>
+                  <pic:blipFill>
+                    <a:blip r:embed="rId8"/>
+                    <a:srcRect/>
+                    <a:stretch>
+                      <a:fillRect/>
+                    </a:stretch>
+                  </pic:blipFill>
+                  <pic:spPr bwMode="auto">
+                    <a:xfrm>
+                      <a:off x="0" y="0"/>
+                      <a:ext cx="5486400" cy="818305"/>
+                    </a:xfrm>
+                    <a:prstGeom prst="rect">
+                      <a:avLst/>
+                    </a:prstGeom>
+                    <a:noFill/>
+                    <a:ln w="9525">
+                      <a:noFill/>
+                      <a:miter lim="800000"/>
+                      <a:headEnd/>
+                      <a:tailEnd/>
+                    </a:ln>
+                  </pic:spPr>
+                </pic:pic>
+              </a:graphicData>
+            </a:graphic>
+          </wp:inline>
+        </w:drawing>
+      </w:r>
+    </w:p>
+    <w:p>
+      <w:r>
+        <w:rPr>
+          <w:noProof/>
+          <w:lang w:val="pt-BR" w:eastAsia="pt-BR"/>
+        </w:rPr>
+        <w:drawing>
+          <wp:inline distT="0" distB="0" distL="0" distR="0">
+            <wp:extent cx="4946015" cy="548640"/>
+            <wp:effectExtent l="19050" t="0" r="6985" b="0"/>
+            <wp:docPr id="10" name="Imagem 10"/>
+            <wp:cNvGraphicFramePr>
+              <a:graphicFrameLocks xmlns:a="http://schemas.openxmlformats.org/drawingml/2006/main" noChangeAspect="1"/>
+            </wp:cNvGraphicFramePr>
+            <a:graphic xmlns:a="http://schemas.openxmlformats.org/drawingml/2006/main">
+              <a:graphicData uri="http://schemas.openxmlformats.org/drawingml/2006/picture">
+                <pic:pic xmlns:pic="http://schemas.openxmlformats.org/drawingml/2006/picture">
+                  <pic:nvPicPr>
+                    <pic:cNvPr id="0" name="Picture 10"/>
+                    <pic:cNvPicPr>
+                      <a:picLocks noChangeAspect="1" noChangeArrowheads="1"/>
+                    </pic:cNvPicPr>
+                  </pic:nvPicPr>
+                  <pic:blipFill>
+                    <a:blip r:embed="rId9"/>
+                    <a:srcRect/>
+                    <a:stretch>
+                      <a:fillRect/>
+                    </a:stretch>
+                  </pic:blipFill>
+                  <pic:spPr bwMode="auto">
+                    <a:xfrm>
+                      <a:off x="0" y="0"/>
+                      <a:ext cx="4946015" cy="548640"/>
+                    </a:xfrm>
+                    <a:prstGeom prst="rect">
+                      <a:avLst/>
+                    </a:prstGeom>
+                    <a:noFill/>
+                    <a:ln w="9525">
+                      <a:noFill/>
+                      <a:miter lim="800000"/>
+                      <a:headEnd/>
+                      <a:tailEnd/>
+                    </a:ln>
+                  </pic:spPr>
+                </pic:pic>
+              </a:graphicData>
+            </a:graphic>
+          </wp:inline>
+        </w:drawing>
+      </w:r>
+    </w:p>
+    <w:p/>
+    <w:p>
+      <w:pPr>
+        <w:rPr>
+          <w:b/>
+        </w:rPr>
+      </w:pPr>
+      <w:r>
+        <w:rPr>
+          <w:b/>
+        </w:rPr>
+        <w:lastRenderedPageBreak/>
+        <w:t>ID.0</w:t>
+      </w:r>
+      <w:r>
+        <w:rPr>
+          <w:b/>
+        </w:rPr>
+        <w:t>3</w:t>
+      </w:r>
+      <w:r>
+        <w:rPr>
+          <w:b/>
+        </w:rPr>
+        <w:t xml:space="preserve">. </w:t>
+      </w:r>
+      <w:r>
+        <w:rPr>
+          <w:b/>
+        </w:rPr>
+        <w:t>Exclusão de Pedido</w:t>
+      </w:r>
+    </w:p>
+    <w:p>
+      <w:pPr>
+        <w:pStyle w:val="PargrafodaLista"/>
+        <w:rPr>
+          <w:b/>
+        </w:rPr>
+      </w:pPr>
+      <w:r>
+        <w:rPr>
+          <w:b/>
+        </w:rPr>
+        <w:t>Resultado Esperado</w:t>
+      </w:r>
+      <w:r>
+        <w:rPr>
+          <w:b/>
+        </w:rPr>
+        <w:t xml:space="preserve"> – OK (Excluido tabela e no banco de dados)</w:t>
+      </w:r>
+    </w:p>
+    <w:p>
+      <w:pPr>
+        <w:rPr>
+          <w:b/>
+        </w:rPr>
+      </w:pPr>
+    </w:p>
+    <w:p>
+      <w:pPr>
+        <w:pStyle w:val="Ttulo1"/>
+      </w:pPr>
+      <w:r>
+        <w:rPr>
+          <w:b w:val="0"/>
+          <w:bCs w:val="0"/>
+          <w:noProof/>
+          <w:lang w:val="pt-BR" w:eastAsia="pt-BR"/>
+        </w:rPr>
+        <w:drawing>
+          <wp:inline distT="0" distB="0" distL="0" distR="0">
+            <wp:extent cx="5486400" cy="1101915"/>
+            <wp:effectExtent l="19050" t="0" r="0" b="0"/>
+            <wp:docPr id="13" name="Imagem 13"/>
+            <wp:cNvGraphicFramePr>
+              <a:graphicFrameLocks xmlns:a="http://schemas.openxmlformats.org/drawingml/2006/main" noChangeAspect="1"/>
+            </wp:cNvGraphicFramePr>
+            <a:graphic xmlns:a="http://schemas.openxmlformats.org/drawingml/2006/main">
+              <a:graphicData uri="http://schemas.openxmlformats.org/drawingml/2006/picture">
+                <pic:pic xmlns:pic="http://schemas.openxmlformats.org/drawingml/2006/picture">
+                  <pic:nvPicPr>
+                    <pic:cNvPr id="0" name="Picture 13"/>
+                    <pic:cNvPicPr>
+                      <a:picLocks noChangeAspect="1" noChangeArrowheads="1"/>
+                    </pic:cNvPicPr>
+                  </pic:nvPicPr>
+                  <pic:blipFill>
+                    <a:blip r:embed="rId10"/>
+                    <a:srcRect/>
+                    <a:stretch>
+                      <a:fillRect/>
+                    </a:stretch>
+                  </pic:blipFill>
+                  <pic:spPr bwMode="auto">
+                    <a:xfrm>
+                      <a:off x="0" y="0"/>
+                      <a:ext cx="5486400" cy="1101915"/>
+                    </a:xfrm>
+                    <a:prstGeom prst="rect">
+                      <a:avLst/>
+                    </a:prstGeom>
+                    <a:noFill/>
+                    <a:ln w="9525">
+                      <a:noFill/>
+                      <a:miter lim="800000"/>
+                      <a:headEnd/>
+                      <a:tailEnd/>
+                    </a:ln>
+                  </pic:spPr>
+                </pic:pic>
+              </a:graphicData>
+            </a:graphic>
+          </wp:inline>
+        </w:drawing>
+      </w:r>
+    </w:p>
+    <w:p>
+      <w:r>
+        <w:rPr>
+          <w:noProof/>
+          <w:lang w:val="pt-BR" w:eastAsia="pt-BR"/>
+        </w:rPr>
+        <w:drawing>
+          <wp:inline distT="0" distB="0" distL="0" distR="0">
+            <wp:extent cx="5486400" cy="307419"/>
+            <wp:effectExtent l="19050" t="0" r="0" b="0"/>
+            <wp:docPr id="16" name="Imagem 16"/>
+            <wp:cNvGraphicFramePr>
+              <a:graphicFrameLocks xmlns:a="http://schemas.openxmlformats.org/drawingml/2006/main" noChangeAspect="1"/>
+            </wp:cNvGraphicFramePr>
+            <a:graphic xmlns:a="http://schemas.openxmlformats.org/drawingml/2006/main">
+              <a:graphicData uri="http://schemas.openxmlformats.org/drawingml/2006/picture">
+                <pic:pic xmlns:pic="http://schemas.openxmlformats.org/drawingml/2006/picture">
+                  <pic:nvPicPr>
+                    <pic:cNvPr id="0" name="Picture 16"/>
+                    <pic:cNvPicPr>
+                      <a:picLocks noChangeAspect="1" noChangeArrowheads="1"/>
+                    </pic:cNvPicPr>
+                  </pic:nvPicPr>
+                  <pic:blipFill>
+                    <a:blip r:embed="rId11"/>
+                    <a:srcRect/>
+                    <a:stretch>
+                      <a:fillRect/>
+                    </a:stretch>
+                  </pic:blipFill>
+                  <pic:spPr bwMode="auto">
+                    <a:xfrm>
+                      <a:off x="0" y="0"/>
+                      <a:ext cx="5486400" cy="307419"/>
+                    </a:xfrm>
+                    <a:prstGeom prst="rect">
+                      <a:avLst/>
+                    </a:prstGeom>
+                    <a:noFill/>
+                    <a:ln w="9525">
+                      <a:noFill/>
+                      <a:miter lim="800000"/>
+                      <a:headEnd/>
+                      <a:tailEnd/>
+                    </a:ln>
+                  </pic:spPr>
+                </pic:pic>
+              </a:graphicData>
+            </a:graphic>
+          </wp:inline>
+        </w:drawing>
+      </w:r>
+    </w:p>
+    <w:p>
+      <w:r>
+        <w:rPr>
+          <w:noProof/>
+          <w:lang w:val="pt-BR" w:eastAsia="pt-BR"/>
+        </w:rPr>
+        <w:drawing>
+          <wp:inline distT="0" distB="0" distL="0" distR="0">
+            <wp:extent cx="3991610" cy="675640"/>
+            <wp:effectExtent l="19050" t="0" r="8890" b="0"/>
+            <wp:docPr id="19" name="Imagem 19"/>
+            <wp:cNvGraphicFramePr>
+              <a:graphicFrameLocks xmlns:a="http://schemas.openxmlformats.org/drawingml/2006/main" noChangeAspect="1"/>
+            </wp:cNvGraphicFramePr>
+            <a:graphic xmlns:a="http://schemas.openxmlformats.org/drawingml/2006/main">
+              <a:graphicData uri="http://schemas.openxmlformats.org/drawingml/2006/picture">
+                <pic:pic xmlns:pic="http://schemas.openxmlformats.org/drawingml/2006/picture">
+                  <pic:nvPicPr>
+                    <pic:cNvPr id="0" name="Picture 19"/>
+                    <pic:cNvPicPr>
+                      <a:picLocks noChangeAspect="1" noChangeArrowheads="1"/>
+                    </pic:cNvPicPr>
+                  </pic:nvPicPr>
+                  <pic:blipFill>
+                    <a:blip r:embed="rId12"/>
+                    <a:srcRect/>
+                    <a:stretch>
+                      <a:fillRect/>
+                    </a:stretch>
+                  </pic:blipFill>
+                  <pic:spPr bwMode="auto">
+                    <a:xfrm>
+                      <a:off x="0" y="0"/>
+                      <a:ext cx="3991610" cy="675640"/>
+                    </a:xfrm>
+                    <a:prstGeom prst="rect">
+                      <a:avLst/>
+                    </a:prstGeom>
+                    <a:noFill/>
+                    <a:ln w="9525">
+                      <a:noFill/>
+                      <a:miter lim="800000"/>
+                      <a:headEnd/>
+                      <a:tailEnd/>
+                    </a:ln>
+                  </pic:spPr>
+                </pic:pic>
+              </a:graphicData>
+            </a:graphic>
+          </wp:inline>
+        </w:drawing>
+      </w:r>
+    </w:p>
+    <w:p/>
+    <w:p/>
+    <w:p/>
+    <w:p/>
+    <w:p/>
+    <w:p/>
+    <w:p/>
+    <w:p/>
+    <w:p/>
+    <w:p/>
+    <w:p/>
+    <w:p/>
+    <w:p/>
+    <w:p/>
+    <w:p/>
+    <w:p>
+      <w:pPr>
+        <w:pStyle w:val="Ttulo1"/>
+      </w:pPr>
+      <w:r>
+        <w:lastRenderedPageBreak/>
+        <w:t xml:space="preserve">Atualização dos casos de teste (Testados) </w:t>
+      </w:r>
+    </w:p>
+    <w:p>
+      <w:pPr>
+        <w:pStyle w:val="PargrafodaLista"/>
+        <w:numPr>
+          <w:ilvl w:val="0"/>
+          <w:numId w:val="10"/>
+        </w:numPr>
+        <w:rPr>
+          <w:b/>
+        </w:rPr>
+      </w:pPr>
+      <w:r>
+        <w:rPr>
+          <w:b/>
+        </w:rPr>
+        <w:t>Gerenciamento de faturamento</w:t>
+      </w:r>
+    </w:p>
+    <w:p>
+      <w:pPr>
+        <w:ind w:left="360"/>
+        <w:rPr>
+          <w:b/>
+        </w:rPr>
+      </w:pPr>
+      <w:r>
+        <w:rPr>
+          <w:b/>
+        </w:rPr>
+        <w:t>ID.0</w:t>
+      </w:r>
+      <w:r>
+        <w:rPr>
+          <w:b/>
+        </w:rPr>
+        <w:t>1</w:t>
+      </w:r>
+      <w:r>
+        <w:rPr>
+          <w:b/>
+        </w:rPr>
+        <w:t xml:space="preserve">. </w:t>
+      </w:r>
+      <w:r>
+        <w:rPr>
+          <w:b/>
+        </w:rPr>
+        <w:t>Emissão de Fatura</w:t>
+      </w:r>
+    </w:p>
+    <w:p>
+      <w:pPr>
+        <w:pStyle w:val="PargrafodaLista"/>
+        <w:rPr>
+          <w:b/>
+        </w:rPr>
+      </w:pPr>
+      <w:r>
+        <w:rPr>
+          <w:b/>
+        </w:rPr>
+        <w:t>Resultado Esperado</w:t>
+      </w:r>
+      <w:r>
+        <w:rPr>
+          <w:b/>
+        </w:rPr>
+        <w:t xml:space="preserve"> – OK (</w:t>
+      </w:r>
+      <w:r>
+        <w:rPr>
+          <w:b/>
+        </w:rPr>
+        <w:t xml:space="preserve">Editado com </w:t>
+      </w:r>
+      <w:r>
+        <w:rPr>
+          <w:b/>
+          <w:lang w:val="pt-BR"/>
+        </w:rPr>
+        <w:t>situação</w:t>
+      </w:r>
+      <w:r>
+        <w:rPr>
+          <w:b/>
+        </w:rPr>
+        <w:t xml:space="preserve"> de “</w:t>
+      </w:r>
+      <w:r>
+        <w:rPr>
+          <w:b/>
+          <w:lang w:val="pt-BR"/>
+        </w:rPr>
+        <w:t>Faturado</w:t>
+      </w:r>
+      <w:r>
+        <w:rPr>
+          <w:b/>
+        </w:rPr>
+        <w:t>”</w:t>
+      </w:r>
+      <w:r>
+        <w:rPr>
+          <w:b/>
+        </w:rPr>
+        <w:t>)</w:t>
+      </w:r>
+    </w:p>
+    <w:p>
+      <w:pPr>
+        <w:ind w:left="360"/>
+        <w:rPr>
+          <w:b/>
+        </w:rPr>
+      </w:pPr>
+      <w:r>
+        <w:rPr>
+          <w:b/>
+          <w:noProof/>
+          <w:lang w:val="pt-BR" w:eastAsia="pt-BR"/>
+        </w:rPr>
+        <w:drawing>
+          <wp:inline distT="0" distB="0" distL="0" distR="0">
+            <wp:extent cx="5486400" cy="525783"/>
+            <wp:effectExtent l="19050" t="0" r="0" b="0"/>
+            <wp:docPr id="22" name="Imagem 22"/>
+            <wp:cNvGraphicFramePr>
+              <a:graphicFrameLocks xmlns:a="http://schemas.openxmlformats.org/drawingml/2006/main" noChangeAspect="1"/>
+            </wp:cNvGraphicFramePr>
+            <a:graphic xmlns:a="http://schemas.openxmlformats.org/drawingml/2006/main">
+              <a:graphicData uri="http://schemas.openxmlformats.org/drawingml/2006/picture">
+                <pic:pic xmlns:pic="http://schemas.openxmlformats.org/drawingml/2006/picture">
+                  <pic:nvPicPr>
+                    <pic:cNvPr id="0" name="Picture 22"/>
+                    <pic:cNvPicPr>
+                      <a:picLocks noChangeAspect="1" noChangeArrowheads="1"/>
+                    </pic:cNvPicPr>
+                  </pic:nvPicPr>
+                  <pic:blipFill>
+                    <a:blip r:embed="rId13"/>
+                    <a:srcRect/>
+                    <a:stretch>
+                      <a:fillRect/>
+                    </a:stretch>
+                  </pic:blipFill>
+                  <pic:spPr bwMode="auto">
+                    <a:xfrm>
+                      <a:off x="0" y="0"/>
+                      <a:ext cx="5486400" cy="525783"/>
+                    </a:xfrm>
+                    <a:prstGeom prst="rect">
+                      <a:avLst/>
+                    </a:prstGeom>
+                    <a:noFill/>
+                    <a:ln w="9525">
+                      <a:noFill/>
+                      <a:miter lim="800000"/>
+                      <a:headEnd/>
+                      <a:tailEnd/>
+                    </a:ln>
+                  </pic:spPr>
+                </pic:pic>
+              </a:graphicData>
+            </a:graphic>
+          </wp:inline>
+        </w:drawing>
+      </w:r>
+    </w:p>
+    <w:p>
+      <w:pPr>
+        <w:ind w:left="360"/>
+        <w:rPr>
+          <w:b/>
+        </w:rPr>
+      </w:pPr>
+      <w:r>
+        <w:rPr>
+          <w:b/>
+          <w:noProof/>
+          <w:lang w:val="pt-BR" w:eastAsia="pt-BR"/>
+        </w:rPr>
+        <w:drawing>
+          <wp:inline distT="0" distB="0" distL="0" distR="0">
+            <wp:extent cx="5184140" cy="516890"/>
+            <wp:effectExtent l="19050" t="0" r="0" b="0"/>
+            <wp:docPr id="25" name="Imagem 25"/>
+            <wp:cNvGraphicFramePr>
+              <a:graphicFrameLocks xmlns:a="http://schemas.openxmlformats.org/drawingml/2006/main" noChangeAspect="1"/>
+            </wp:cNvGraphicFramePr>
+            <a:graphic xmlns:a="http://schemas.openxmlformats.org/drawingml/2006/main">
+              <a:graphicData uri="http://schemas.openxmlformats.org/drawingml/2006/picture">
+                <pic:pic xmlns:pic="http://schemas.openxmlformats.org/drawingml/2006/picture">
+                  <pic:nvPicPr>
+                    <pic:cNvPr id="0" name="Picture 25"/>
+                    <pic:cNvPicPr>
+                      <a:picLocks noChangeAspect="1" noChangeArrowheads="1"/>
+                    </pic:cNvPicPr>
+                  </pic:nvPicPr>
+                  <pic:blipFill>
+                    <a:blip r:embed="rId14"/>
+                    <a:srcRect/>
+                    <a:stretch>
+                      <a:fillRect/>
+                    </a:stretch>
+                  </pic:blipFill>
+                  <pic:spPr bwMode="auto">
+                    <a:xfrm>
+                      <a:off x="0" y="0"/>
+                      <a:ext cx="5184140" cy="516890"/>
+                    </a:xfrm>
+                    <a:prstGeom prst="rect">
+                      <a:avLst/>
+                    </a:prstGeom>
+                    <a:noFill/>
+                    <a:ln w="9525">
+                      <a:noFill/>
+                      <a:miter lim="800000"/>
+                      <a:headEnd/>
+                      <a:tailEnd/>
+                    </a:ln>
+                  </pic:spPr>
+                </pic:pic>
+              </a:graphicData>
+            </a:graphic>
+          </wp:inline>
+        </w:drawing>
+      </w:r>
+    </w:p>
+    <w:p>
+      <w:pPr>
+        <w:ind w:left="360"/>
+        <w:rPr>
+          <w:b/>
+        </w:rPr>
+      </w:pPr>
+      <w:r>
+        <w:rPr>
+          <w:b/>
+        </w:rPr>
+        <w:t>ID.0</w:t>
+      </w:r>
+      <w:r>
+        <w:rPr>
+          <w:b/>
+        </w:rPr>
+        <w:t>2</w:t>
+      </w:r>
+      <w:r>
+        <w:rPr>
+          <w:b/>
+        </w:rPr>
+        <w:t xml:space="preserve">. </w:t>
+      </w:r>
+      <w:r>
+        <w:rPr>
+          <w:b/>
+        </w:rPr>
+        <w:t>Exclusão</w:t>
+      </w:r>
+      <w:r>
+        <w:rPr>
+          <w:b/>
+        </w:rPr>
+        <w:t xml:space="preserve"> de Fatura</w:t>
+      </w:r>
+    </w:p>
+    <w:p>
+      <w:pPr>
+        <w:pStyle w:val="PargrafodaLista"/>
+        <w:rPr>
+          <w:b/>
+        </w:rPr>
+      </w:pPr>
+      <w:r>
+        <w:rPr>
+          <w:b/>
+        </w:rPr>
+        <w:t>Resultado Esperado</w:t>
+      </w:r>
+      <w:r>
+        <w:rPr>
+          <w:b/>
+        </w:rPr>
+        <w:t xml:space="preserve"> – </w:t>
+      </w:r>
+      <w:proofErr w:type="gramStart"/>
+      <w:r>
+        <w:rPr>
+          <w:b/>
+        </w:rPr>
+        <w:t>OK(</w:t>
+      </w:r>
+      <w:proofErr w:type="gramEnd"/>
+      <w:r>
+        <w:rPr>
+          <w:b/>
+        </w:rPr>
+        <w:t>S</w:t>
+      </w:r>
+      <w:r>
+        <w:rPr>
+          <w:b/>
+          <w:lang w:val="pt-BR"/>
+        </w:rPr>
+        <w:t>ituação</w:t>
+      </w:r>
+      <w:r>
+        <w:rPr>
+          <w:b/>
+        </w:rPr>
+        <w:t xml:space="preserve"> de “</w:t>
+      </w:r>
+      <w:r>
+        <w:rPr>
+          <w:b/>
+          <w:lang w:val="pt-BR"/>
+        </w:rPr>
+        <w:t>Faturado</w:t>
+      </w:r>
+      <w:r>
+        <w:rPr>
+          <w:b/>
+        </w:rPr>
+        <w:t>” para “Cancelado”)</w:t>
+      </w:r>
+    </w:p>
+    <w:p>
+      <w:r>
+        <w:rPr>
+          <w:noProof/>
+          <w:lang w:val="pt-BR" w:eastAsia="pt-BR"/>
+        </w:rPr>
+        <w:drawing>
+          <wp:inline distT="0" distB="0" distL="0" distR="0">
+            <wp:extent cx="5486400" cy="573765"/>
+            <wp:effectExtent l="19050" t="0" r="0" b="0"/>
+            <wp:docPr id="28" name="Imagem 28"/>
+            <wp:cNvGraphicFramePr>
+              <a:graphicFrameLocks xmlns:a="http://schemas.openxmlformats.org/drawingml/2006/main" noChangeAspect="1"/>
+            </wp:cNvGraphicFramePr>
+            <a:graphic xmlns:a="http://schemas.openxmlformats.org/drawingml/2006/main">
+              <a:graphicData uri="http://schemas.openxmlformats.org/drawingml/2006/picture">
+                <pic:pic xmlns:pic="http://schemas.openxmlformats.org/drawingml/2006/picture">
+                  <pic:nvPicPr>
+                    <pic:cNvPr id="0" name="Picture 28"/>
+                    <pic:cNvPicPr>
+                      <a:picLocks noChangeAspect="1" noChangeArrowheads="1"/>
+                    </pic:cNvPicPr>
+                  </pic:nvPicPr>
+                  <pic:blipFill>
+                    <a:blip r:embed="rId15"/>
+                    <a:srcRect/>
+                    <a:stretch>
+                      <a:fillRect/>
+                    </a:stretch>
+                  </pic:blipFill>
+                  <pic:spPr bwMode="auto">
+                    <a:xfrm>
+                      <a:off x="0" y="0"/>
+                      <a:ext cx="5486400" cy="573765"/>
+                    </a:xfrm>
+                    <a:prstGeom prst="rect">
+                      <a:avLst/>
+                    </a:prstGeom>
+                    <a:noFill/>
+                    <a:ln w="9525">
+                      <a:noFill/>
+                      <a:miter lim="800000"/>
+                      <a:headEnd/>
+                      <a:tailEnd/>
+                    </a:ln>
+                  </pic:spPr>
+                </pic:pic>
+              </a:graphicData>
+            </a:graphic>
+          </wp:inline>
+        </w:drawing>
+      </w:r>
+    </w:p>
+    <w:p>
+      <w:pPr>
+        <w:pStyle w:val="Ttulo1"/>
+      </w:pPr>
+      <w:r>
+        <w:rPr>
+          <w:b w:val="0"/>
+          <w:bCs w:val="0"/>
+          <w:noProof/>
+          <w:lang w:val="pt-BR" w:eastAsia="pt-BR"/>
+        </w:rPr>
+        <w:drawing>
+          <wp:inline distT="0" distB="0" distL="0" distR="0">
+            <wp:extent cx="5231765" cy="492760"/>
+            <wp:effectExtent l="19050" t="0" r="6985" b="0"/>
+            <wp:docPr id="31" name="Imagem 31"/>
+            <wp:cNvGraphicFramePr>
+              <a:graphicFrameLocks xmlns:a="http://schemas.openxmlformats.org/drawingml/2006/main" noChangeAspect="1"/>
+            </wp:cNvGraphicFramePr>
+            <a:graphic xmlns:a="http://schemas.openxmlformats.org/drawingml/2006/main">
+              <a:graphicData uri="http://schemas.openxmlformats.org/drawingml/2006/picture">
+                <pic:pic xmlns:pic="http://schemas.openxmlformats.org/drawingml/2006/picture">
+                  <pic:nvPicPr>
+                    <pic:cNvPr id="0" name="Picture 31"/>
+                    <pic:cNvPicPr>
+                      <a:picLocks noChangeAspect="1" noChangeArrowheads="1"/>
+                    </pic:cNvPicPr>
+                  </pic:nvPicPr>
+                  <pic:blipFill>
+                    <a:blip r:embed="rId16"/>
+                    <a:srcRect/>
+                    <a:stretch>
+                      <a:fillRect/>
+                    </a:stretch>
+                  </pic:blipFill>
+                  <pic:spPr bwMode="auto">
+                    <a:xfrm>
+                      <a:off x="0" y="0"/>
+                      <a:ext cx="5231765" cy="492760"/>
+                    </a:xfrm>
+                    <a:prstGeom prst="rect">
+                      <a:avLst/>
+                    </a:prstGeom>
+                    <a:noFill/>
+                    <a:ln w="9525">
+                      <a:noFill/>
+                      <a:miter lim="800000"/>
+                      <a:headEnd/>
+                      <a:tailEnd/>
+                    </a:ln>
+                  </pic:spPr>
+                </pic:pic>
+              </a:graphicData>
+            </a:graphic>
+          </wp:inline>
+        </w:drawing>
+      </w:r>
+    </w:p>
+    <w:p/>
+    <w:p>
+      <w:pPr>
+        <w:pStyle w:val="Ttulo1"/>
+      </w:pPr>
+      <w:r>
+        <w:t xml:space="preserve">Atualização dos casos de teste (Testados) </w:t>
+      </w:r>
+    </w:p>
+    <w:p>
+      <w:pPr>
+        <w:pStyle w:val="PargrafodaLista"/>
+        <w:numPr>
+          <w:ilvl w:val="0"/>
+          <w:numId w:val="10"/>
+        </w:numPr>
+        <w:rPr>
+          <w:b/>
+        </w:rPr>
+      </w:pPr>
+      <w:r>
+        <w:rPr>
+          <w:b/>
+        </w:rPr>
+        <w:t>Plano teste para evitar bugs ou inconsistencia do sistema</w:t>
+      </w:r>
+    </w:p>
+    <w:p>
+      <w:pPr>
+        <w:rPr>
+          <w:b/>
+        </w:rPr>
+      </w:pPr>
+      <w:r>
+        <w:rPr>
+          <w:b/>
+        </w:rPr>
+        <w:t>ID.0</w:t>
+      </w:r>
+      <w:r>
+        <w:rPr>
+          <w:b/>
+        </w:rPr>
+        <w:t>1</w:t>
+      </w:r>
+      <w:r>
+        <w:rPr>
+          <w:b/>
+        </w:rPr>
+        <w:t xml:space="preserve">. </w:t>
+      </w:r>
+      <w:r>
+        <w:rPr>
+          <w:b/>
+        </w:rPr>
+        <w:t>Validação de Campos Obrigatórios</w:t>
+      </w:r>
+    </w:p>
+    <w:p>
+      <w:pPr>
+        <w:pStyle w:val="PargrafodaLista"/>
+        <w:rPr>
+          <w:b/>
+        </w:rPr>
+      </w:pPr>
+      <w:r>
+        <w:rPr>
+          <w:b/>
+        </w:rPr>
+        <w:t>Resultado Esperado</w:t>
+      </w:r>
+      <w:r>
+        <w:rPr>
+          <w:b/>
+        </w:rPr>
+        <w:t xml:space="preserve"> – </w:t>
+      </w:r>
+      <w:proofErr w:type="gramStart"/>
+      <w:r>
+        <w:rPr>
+          <w:b/>
+        </w:rPr>
+        <w:t>OK(</w:t>
+      </w:r>
+      <w:proofErr w:type="gramEnd"/>
+      <w:r>
+        <w:rPr>
+          <w:b/>
+        </w:rPr>
+        <w:t>Todos os campos emitem um alerta ao tentar cadastrar sem nenhuma informação)</w:t>
+      </w:r>
+    </w:p>
+    <w:p>
+      <w:pPr>
+        <w:rPr>
+          <w:b/>
+        </w:rPr>
+      </w:pPr>
+      <w:r>
+        <w:rPr>
+          <w:b/>
+        </w:rPr>
+        <w:t>ID.0</w:t>
+      </w:r>
+      <w:r>
+        <w:rPr>
+          <w:b/>
+        </w:rPr>
+        <w:t>2</w:t>
+      </w:r>
+      <w:r>
+        <w:rPr>
+          <w:b/>
+        </w:rPr>
+        <w:t xml:space="preserve">. </w:t>
+      </w:r>
+      <w:r>
+        <w:rPr>
+          <w:b/>
+        </w:rPr>
+        <w:t>Persistência no Banco de Dados</w:t>
+      </w:r>
+    </w:p>
+    <w:p>
+      <w:pPr>
+        <w:pStyle w:val="PargrafodaLista"/>
+        <w:rPr>
+          <w:b/>
+        </w:rPr>
+      </w:pPr>
+      <w:r>
+        <w:rPr>
+          <w:b/>
+        </w:rPr>
+        <w:t>Resultado Esperado</w:t>
+      </w:r>
+      <w:r>
+        <w:rPr>
+          <w:b/>
+        </w:rPr>
+        <w:t xml:space="preserve"> – </w:t>
+      </w:r>
+      <w:proofErr w:type="gramStart"/>
+      <w:r>
+        <w:rPr>
+          <w:b/>
+        </w:rPr>
+        <w:t>OK(</w:t>
+      </w:r>
+      <w:proofErr w:type="gramEnd"/>
+      <w:r>
+        <w:rPr>
+          <w:b/>
+        </w:rPr>
+        <w:t>Como mencionado nos testes acima todas as informações são atualizadas simultaneamente no banco de dados)</w:t>
+      </w:r>
+    </w:p>
+    <w:p/>
+    <w:p>
+      <w:pPr>
+        <w:ind w:left="360"/>
+        <w:rPr>
+          <w:b/>
+        </w:rPr>
+      </w:pPr>
+    </w:p>
+    <w:p/>
+    <w:p>
+      <w:pPr>
+        <w:pStyle w:val="Ttulo1"/>
+      </w:pPr>
+    </w:p>
+    <w:p>
+      <w:pPr>
+        <w:pStyle w:val="Ttulo1"/>
+      </w:pPr>
+      <w:r>
+        <w:t>Casos de Teste</w:t>
+      </w:r>
+      <w:r>
+        <w:t xml:space="preserve"> (Teste atualizado recentemente) </w:t>
+      </w:r>
+    </w:p>
+    <w:p>
+      <w:pPr>
+        <w:pStyle w:val="PargrafodaLista"/>
+        <w:numPr>
+          <w:ilvl w:val="0"/>
+          <w:numId w:val="10"/>
+        </w:numPr>
+        <w:rPr>
+          <w:b/>
+        </w:rPr>
+      </w:pPr>
+      <w:r>
+        <w:rPr>
+          <w:b/>
+        </w:rPr>
+        <w:t>Gerenciamento de pedidos</w:t>
+      </w:r>
+    </w:p>
+    <w:tbl>
+      <w:tblPr>
+        <w:tblStyle w:val="Tabelacomgrelha"/>
+        <w:tblW w:w="8763" w:type="dxa"/>
+        <w:tblLook w:val="04A0"/>
+      </w:tblPr>
+      <w:tblGrid>
+        <w:gridCol w:w="1101"/>
+        <w:gridCol w:w="2355"/>
+        <w:gridCol w:w="1851"/>
+        <w:gridCol w:w="1728"/>
+        <w:gridCol w:w="1728"/>
+      </w:tblGrid>
+      <w:tr>
+        <w:tc>
+          <w:tcPr>
+            <w:tcW w:w="1101" w:type="dxa"/>
+          </w:tcPr>
+          <w:p>
+            <w:pPr>
+              <w:rPr>
+                <w:b/>
+              </w:rPr>
+            </w:pPr>
+            <w:r>
+              <w:rPr>
+                <w:b/>
+              </w:rPr>
+              <w:t>ID</w:t>
+            </w:r>
+          </w:p>
+        </w:tc>
+        <w:tc>
+          <w:tcPr>
+            <w:tcW w:w="2355" w:type="dxa"/>
+          </w:tcPr>
+          <w:p>
+            <w:pPr>
+              <w:rPr>
+                <w:b/>
+              </w:rPr>
+            </w:pPr>
+            <w:r>
+              <w:rPr>
+                <w:b/>
+              </w:rPr>
+              <w:t>Descrição</w:t>
+            </w:r>
+          </w:p>
+        </w:tc>
+        <w:tc>
+          <w:tcPr>
+            <w:tcW w:w="1851" w:type="dxa"/>
+          </w:tcPr>
+          <w:p>
+            <w:pPr>
+              <w:rPr>
+                <w:b/>
+              </w:rPr>
+            </w:pPr>
+            <w:r>
+              <w:rPr>
+                <w:b/>
+              </w:rPr>
+              <w:t>Ação do Usuário</w:t>
+            </w:r>
+          </w:p>
+        </w:tc>
+        <w:tc>
+          <w:tcPr>
+            <w:tcW w:w="1728" w:type="dxa"/>
+          </w:tcPr>
+          <w:p>
+            <w:pPr>
+              <w:rPr>
+                <w:b/>
+              </w:rPr>
+            </w:pPr>
+            <w:r>
+              <w:rPr>
+                <w:b/>
+              </w:rPr>
+              <w:t>Entrada</w:t>
+            </w:r>
+          </w:p>
+        </w:tc>
+        <w:tc>
+          <w:tcPr>
+            <w:tcW w:w="1728" w:type="dxa"/>
+          </w:tcPr>
+          <w:p>
+            <w:pPr>
+              <w:rPr>
+                <w:b/>
+              </w:rPr>
+            </w:pPr>
+            <w:r>
+              <w:rPr>
+                <w:b/>
+              </w:rPr>
+              <w:t>Resultado Esperado</w:t>
+            </w:r>
+          </w:p>
+        </w:tc>
+      </w:tr>
+      <w:tr>
+        <w:tc>
+          <w:tcPr>
+            <w:tcW w:w="1101" w:type="dxa"/>
+          </w:tcPr>
+          <w:p>
+            <w:r>
+              <w:t>-01</w:t>
+            </w:r>
+          </w:p>
+        </w:tc>
+        <w:tc>
+          <w:tcPr>
+            <w:tcW w:w="2355" w:type="dxa"/>
+          </w:tcPr>
+          <w:p>
+            <w:r>
+              <w:t>Cadastro de Novo Pedido</w:t>
+            </w:r>
+          </w:p>
+        </w:tc>
+        <w:tc>
+          <w:tcPr>
+            <w:tcW w:w="1851" w:type="dxa"/>
+          </w:tcPr>
+          <w:p>
+            <w:r>
+              <w:t>Preencher o formulário de novo pedido e clicar em “Salvar”</w:t>
+            </w:r>
+          </w:p>
+        </w:tc>
+        <w:tc>
+          <w:tcPr>
+            <w:tcW w:w="1728" w:type="dxa"/>
+          </w:tcPr>
+          <w:p>
+            <w:r>
+              <w:t>Cliente válido, detalhes do pedido e status "Aberto"</w:t>
+            </w:r>
+          </w:p>
+        </w:tc>
+        <w:tc>
+          <w:tcPr>
+            <w:tcW w:w="1728" w:type="dxa"/>
+          </w:tcPr>
+          <w:p>
+            <w:r>
+              <w:t>Pedido inserido na tabela de pedidos e salvo no banco com status "Aberto</w:t>
+            </w:r>
+            <w:r>
+              <w:t>, pendent ou cancelado</w:t>
+            </w:r>
+            <w:r>
+              <w:t>"</w:t>
+            </w:r>
+          </w:p>
+        </w:tc>
+      </w:tr>
+      <w:tr>
+        <w:tc>
+          <w:tcPr>
+            <w:tcW w:w="1101" w:type="dxa"/>
+          </w:tcPr>
+          <w:p>
+            <w:r>
+              <w:t>-02</w:t>
+            </w:r>
+          </w:p>
+        </w:tc>
+        <w:tc>
+          <w:tcPr>
+            <w:tcW w:w="2355" w:type="dxa"/>
+          </w:tcPr>
+          <w:p>
+            <w:r>
+              <w:t>Edição de Pedido Existente</w:t>
+            </w:r>
+          </w:p>
+        </w:tc>
+        <w:tc>
+          <w:tcPr>
+            <w:tcW w:w="1851" w:type="dxa"/>
+          </w:tcPr>
+          <w:p>
+            <w:r>
+              <w:t>Selecionar um pedido e clicar em “Editar”, modificar os campos e salvar</w:t>
+            </w:r>
+          </w:p>
+        </w:tc>
+        <w:tc>
+          <w:tcPr>
+            <w:tcW w:w="1728" w:type="dxa"/>
+          </w:tcPr>
+          <w:p>
+            <w:r>
+              <w:t>Alteração no valor,cliente ou detalhes do pedido</w:t>
+            </w:r>
+          </w:p>
+        </w:tc>
+        <w:tc>
+          <w:tcPr>
+            <w:tcW w:w="1728" w:type="dxa"/>
+          </w:tcPr>
+          <w:p>
+            <w:r>
+              <w:t>Dados atualizados refletidos na tabela e no banco</w:t>
+            </w:r>
+          </w:p>
+        </w:tc>
+      </w:tr>
+      <w:tr>
+        <w:tc>
+          <w:tcPr>
+            <w:tcW w:w="1101" w:type="dxa"/>
+          </w:tcPr>
+          <w:p>
+            <w:r>
+              <w:t>-03</w:t>
+            </w:r>
+          </w:p>
+        </w:tc>
+        <w:tc>
+          <w:tcPr>
+            <w:tcW w:w="2355" w:type="dxa"/>
+          </w:tcPr>
+          <w:p>
+            <w:r>
+              <w:t>Exclusão de Pedido</w:t>
+            </w:r>
+          </w:p>
+        </w:tc>
+        <w:tc>
+          <w:tcPr>
+            <w:tcW w:w="1851" w:type="dxa"/>
+          </w:tcPr>
+          <w:p>
+            <w:r>
+              <w:t>Selecionar um pedido e clicar em “Excluir”</w:t>
+            </w:r>
+          </w:p>
+        </w:tc>
+        <w:tc>
+          <w:tcPr>
+            <w:tcW w:w="1728" w:type="dxa"/>
+          </w:tcPr>
+          <w:p>
+            <w:r>
+              <w:t>Pedido com status "Aberto"</w:t>
+            </w:r>
+          </w:p>
+        </w:tc>
+        <w:tc>
+          <w:tcPr>
+            <w:tcW w:w="1728" w:type="dxa"/>
+          </w:tcPr>
+          <w:p>
+            <w:r>
+              <w:t>Pedido removido da interface e do banco de dados</w:t>
+            </w:r>
+          </w:p>
+        </w:tc>
+      </w:tr>
+    </w:tbl>
+    <w:p>
+      <w:pPr>
+        <w:pStyle w:val="PargrafodaLista"/>
+      </w:pPr>
+    </w:p>
+    <w:p>
+      <w:pPr>
+        <w:pStyle w:val="PargrafodaLista"/>
+        <w:numPr>
+          <w:ilvl w:val="0"/>
+          <w:numId w:val="10"/>
+        </w:numPr>
+        <w:rPr>
+          <w:b/>
+        </w:rPr>
+      </w:pPr>
+      <w:r>
+        <w:rPr>
+          <w:b/>
+        </w:rPr>
+        <w:t>Gerenciamento de faturamento</w:t>
       </w:r>
     </w:p>
     <w:tbl>
@@ -304,300 +1783,6 @@
           </w:tcPr>
           <w:p>
             <w:r>
-              <w:t>Cadastro de Novo Pedido</w:t>
-            </w:r>
-          </w:p>
-        </w:tc>
-        <w:tc>
-          <w:tcPr>
-            <w:tcW w:w="1851" w:type="dxa"/>
-          </w:tcPr>
-          <w:p>
-            <w:r>
-              <w:t>Preencher o formulário de novo pedido e clicar em “Salvar”</w:t>
-            </w:r>
-          </w:p>
-        </w:tc>
-        <w:tc>
-          <w:tcPr>
-            <w:tcW w:w="1728" w:type="dxa"/>
-          </w:tcPr>
-          <w:p>
-            <w:r>
-              <w:t>Cliente válido, detalhes do pedido e status "Aberto"</w:t>
-            </w:r>
-          </w:p>
-        </w:tc>
-        <w:tc>
-          <w:tcPr>
-            <w:tcW w:w="1728" w:type="dxa"/>
-          </w:tcPr>
-          <w:p>
-            <w:r>
-              <w:t xml:space="preserve">Pedido inserido na tabela de pedidos e </w:t>
-            </w:r>
-            <w:r>
-              <w:t>salvo no banco com status "Aberto"</w:t>
-            </w:r>
-          </w:p>
-        </w:tc>
-      </w:tr>
-      <w:tr>
-        <w:tc>
-          <w:tcPr>
-            <w:tcW w:w="1728" w:type="dxa"/>
-          </w:tcPr>
-          <w:p>
-            <w:r>
-              <w:t>-02</w:t>
-            </w:r>
-          </w:p>
-        </w:tc>
-        <w:tc>
-          <w:tcPr>
-            <w:tcW w:w="1728" w:type="dxa"/>
-          </w:tcPr>
-          <w:p>
-            <w:r>
-              <w:t>Edição de Pedido Existente</w:t>
-            </w:r>
-          </w:p>
-        </w:tc>
-        <w:tc>
-          <w:tcPr>
-            <w:tcW w:w="1851" w:type="dxa"/>
-          </w:tcPr>
-          <w:p>
-            <w:r>
-              <w:t>Selecionar um pedido e clicar em “Editar”, modificar os campos e salvar</w:t>
-            </w:r>
-          </w:p>
-        </w:tc>
-        <w:tc>
-          <w:tcPr>
-            <w:tcW w:w="1728" w:type="dxa"/>
-          </w:tcPr>
-          <w:p>
-            <w:r>
-              <w:t>Alteração no valor,</w:t>
-            </w:r>
-            <w:r>
-              <w:t>cliente</w:t>
-            </w:r>
-            <w:r>
-              <w:t xml:space="preserve"> ou detalhes do pedido</w:t>
-            </w:r>
-          </w:p>
-        </w:tc>
-        <w:tc>
-          <w:tcPr>
-            <w:tcW w:w="1728" w:type="dxa"/>
-          </w:tcPr>
-          <w:p>
-            <w:r>
-              <w:t>Dados atualizados refletidos na tabela e no banco</w:t>
-            </w:r>
-          </w:p>
-        </w:tc>
-      </w:tr>
-      <w:tr>
-        <w:tc>
-          <w:tcPr>
-            <w:tcW w:w="1728" w:type="dxa"/>
-          </w:tcPr>
-          <w:p>
-            <w:r>
-              <w:t>-03</w:t>
-            </w:r>
-          </w:p>
-        </w:tc>
-        <w:tc>
-          <w:tcPr>
-            <w:tcW w:w="1728" w:type="dxa"/>
-          </w:tcPr>
-          <w:p>
-            <w:r>
-              <w:t>Exclusão de Pedido</w:t>
-            </w:r>
-          </w:p>
-        </w:tc>
-        <w:tc>
-          <w:tcPr>
-            <w:tcW w:w="1851" w:type="dxa"/>
-          </w:tcPr>
-          <w:p>
-            <w:r>
-              <w:t>Seleciona</w:t>
-            </w:r>
-            <w:r>
-              <w:t>r um pedido e clicar em “Excluir”</w:t>
-            </w:r>
-          </w:p>
-        </w:tc>
-        <w:tc>
-          <w:tcPr>
-            <w:tcW w:w="1728" w:type="dxa"/>
-          </w:tcPr>
-          <w:p>
-            <w:r>
-              <w:t>Pedido com status "Aberto"</w:t>
-            </w:r>
-          </w:p>
-        </w:tc>
-        <w:tc>
-          <w:tcPr>
-            <w:tcW w:w="1728" w:type="dxa"/>
-          </w:tcPr>
-          <w:p>
-            <w:r>
-              <w:t>Pedido removido da interface e do banco de dados</w:t>
-            </w:r>
-          </w:p>
-        </w:tc>
-      </w:tr>
-    </w:tbl>
-    <w:p>
-      <w:pPr>
-        <w:pStyle w:val="PargrafodaLista"/>
-      </w:pPr>
-    </w:p>
-    <w:p>
-      <w:pPr>
-        <w:pStyle w:val="PargrafodaLista"/>
-        <w:numPr>
-          <w:ilvl w:val="0"/>
-          <w:numId w:val="10"/>
-        </w:numPr>
-      </w:pPr>
-      <w:r>
-        <w:t>Gerenciamento de faturamento</w:t>
-      </w:r>
-    </w:p>
-    <w:tbl>
-      <w:tblPr>
-        <w:tblStyle w:val="Tabelacomgrelha"/>
-        <w:tblW w:w="0" w:type="auto"/>
-        <w:tblLook w:val="04A0"/>
-      </w:tblPr>
-      <w:tblGrid>
-        <w:gridCol w:w="1728"/>
-        <w:gridCol w:w="1728"/>
-        <w:gridCol w:w="1851"/>
-        <w:gridCol w:w="1728"/>
-        <w:gridCol w:w="1728"/>
-      </w:tblGrid>
-      <w:tr>
-        <w:tc>
-          <w:tcPr>
-            <w:tcW w:w="1728" w:type="dxa"/>
-          </w:tcPr>
-          <w:p>
-            <w:pPr>
-              <w:rPr>
-                <w:b/>
-              </w:rPr>
-            </w:pPr>
-            <w:r>
-              <w:rPr>
-                <w:b/>
-              </w:rPr>
-              <w:t>ID</w:t>
-            </w:r>
-          </w:p>
-        </w:tc>
-        <w:tc>
-          <w:tcPr>
-            <w:tcW w:w="1728" w:type="dxa"/>
-          </w:tcPr>
-          <w:p>
-            <w:pPr>
-              <w:rPr>
-                <w:b/>
-              </w:rPr>
-            </w:pPr>
-            <w:r>
-              <w:rPr>
-                <w:b/>
-              </w:rPr>
-              <w:t>Descrição</w:t>
-            </w:r>
-          </w:p>
-        </w:tc>
-        <w:tc>
-          <w:tcPr>
-            <w:tcW w:w="1851" w:type="dxa"/>
-          </w:tcPr>
-          <w:p>
-            <w:pPr>
-              <w:rPr>
-                <w:b/>
-              </w:rPr>
-            </w:pPr>
-            <w:r>
-              <w:rPr>
-                <w:b/>
-              </w:rPr>
-              <w:t>Ação do Usuário</w:t>
-            </w:r>
-          </w:p>
-        </w:tc>
-        <w:tc>
-          <w:tcPr>
-            <w:tcW w:w="1728" w:type="dxa"/>
-          </w:tcPr>
-          <w:p>
-            <w:pPr>
-              <w:rPr>
-                <w:b/>
-              </w:rPr>
-            </w:pPr>
-            <w:r>
-              <w:rPr>
-                <w:b/>
-              </w:rPr>
-              <w:t>Entrada</w:t>
-            </w:r>
-          </w:p>
-        </w:tc>
-        <w:tc>
-          <w:tcPr>
-            <w:tcW w:w="1728" w:type="dxa"/>
-          </w:tcPr>
-          <w:p>
-            <w:pPr>
-              <w:rPr>
-                <w:b/>
-              </w:rPr>
-            </w:pPr>
-            <w:r>
-              <w:rPr>
-                <w:b/>
-              </w:rPr>
-              <w:t>Resultado Esperado</w:t>
-            </w:r>
-          </w:p>
-        </w:tc>
-      </w:tr>
-      <w:tr>
-        <w:tc>
-          <w:tcPr>
-            <w:tcW w:w="1728" w:type="dxa"/>
-          </w:tcPr>
-          <w:p>
-            <w:r>
-              <w:t>-0</w:t>
-            </w:r>
-            <w:r>
-              <w:t>1</w:t>
-            </w:r>
-          </w:p>
-        </w:tc>
-        <w:tc>
-          <w:tcPr>
-            <w:tcW w:w="1728" w:type="dxa"/>
-          </w:tcPr>
-          <w:p>
-            <w:r>
               <w:t>Emissão de Fatura</w:t>
             </w:r>
           </w:p>
@@ -608,7 +1793,19 @@
           </w:tcPr>
           <w:p>
             <w:r>
-              <w:t>Selecionar um pedido e clicar em “Emitir Fatura”</w:t>
+              <w:t xml:space="preserve">Selecionar um pedido e </w:t>
+            </w:r>
+            <w:r>
+              <w:t>editar e mudar status</w:t>
+            </w:r>
+            <w:r>
+              <w:t xml:space="preserve"> </w:t>
+            </w:r>
+            <w:r>
+              <w:t>“</w:t>
+            </w:r>
+            <w:r>
+              <w:t>Fatura”</w:t>
             </w:r>
           </w:p>
         </w:tc>
@@ -640,10 +1837,7 @@
           </w:tcPr>
           <w:p>
             <w:r>
-              <w:t>-0</w:t>
-            </w:r>
-            <w:r>
-              <w:t>2</w:t>
+              <w:t>-02</w:t>
             </w:r>
           </w:p>
         </w:tc>
@@ -653,10 +1847,7 @@
           </w:tcPr>
           <w:p>
             <w:r>
-              <w:t>Cancelamento d</w:t>
-            </w:r>
-            <w:r>
-              <w:t>e Fatura</w:t>
+              <w:t>Cancelamento de Fatura</w:t>
             </w:r>
           </w:p>
         </w:tc>
@@ -695,6 +1886,8 @@
     <w:p/>
     <w:p/>
     <w:p/>
+    <w:p/>
+    <w:p/>
     <w:p>
       <w:pPr>
         <w:pStyle w:val="PargrafodaLista"/>
@@ -702,37 +1895,78 @@
           <w:ilvl w:val="0"/>
           <w:numId w:val="10"/>
         </w:numPr>
+        <w:rPr>
+          <w:b/>
+        </w:rPr>
       </w:pPr>
       <w:r>
+        <w:rPr>
+          <w:b/>
+        </w:rPr>
         <w:lastRenderedPageBreak/>
         <w:t xml:space="preserve">Plano </w:t>
       </w:r>
       <w:proofErr w:type="spellStart"/>
       <w:r>
+        <w:rPr>
+          <w:b/>
+        </w:rPr>
         <w:t>teste</w:t>
       </w:r>
       <w:proofErr w:type="spellEnd"/>
       <w:r>
+        <w:rPr>
+          <w:b/>
+        </w:rPr>
         <w:t xml:space="preserve"> para </w:t>
       </w:r>
       <w:proofErr w:type="spellStart"/>
       <w:r>
+        <w:rPr>
+          <w:b/>
+        </w:rPr>
         <w:t>evitar</w:t>
       </w:r>
       <w:proofErr w:type="spellEnd"/>
       <w:r>
-        <w:t xml:space="preserve"> bugs ou </w:t>
+        <w:rPr>
+          <w:b/>
+        </w:rPr>
+        <w:t xml:space="preserve"> bugs </w:t>
       </w:r>
       <w:proofErr w:type="spellStart"/>
       <w:r>
+        <w:rPr>
+          <w:b/>
+        </w:rPr>
+        <w:t>ou</w:t>
+      </w:r>
+      <w:proofErr w:type="spellEnd"/>
+      <w:r>
+        <w:rPr>
+          <w:b/>
+        </w:rPr>
+        <w:t xml:space="preserve"> </w:t>
+      </w:r>
+      <w:proofErr w:type="spellStart"/>
+      <w:r>
+        <w:rPr>
+          <w:b/>
+        </w:rPr>
         <w:t>inconsistencia</w:t>
       </w:r>
       <w:proofErr w:type="spellEnd"/>
       <w:r>
+        <w:rPr>
+          <w:b/>
+        </w:rPr>
         <w:t xml:space="preserve"> do </w:t>
       </w:r>
       <w:proofErr w:type="spellStart"/>
       <w:r>
+        <w:rPr>
+          <w:b/>
+        </w:rPr>
         <w:t>sistema</w:t>
       </w:r>
       <w:proofErr w:type="spellEnd"/>
@@ -811,8 +2045,16 @@
               <w:rPr>
                 <w:b/>
               </w:rPr>
-              <w:t xml:space="preserve"> do Usuário</w:t>
+              <w:t xml:space="preserve"> do </w:t>
             </w:r>
+            <w:proofErr w:type="spellStart"/>
+            <w:r>
+              <w:rPr>
+                <w:b/>
+              </w:rPr>
+              <w:t>Usuário</w:t>
+            </w:r>
+            <w:proofErr w:type="spellEnd"/>
           </w:p>
         </w:tc>
         <w:tc>
@@ -958,116 +2200,6 @@
           <w:p>
             <w:r>
               <w:t>Dados do pedido correspondem ao que foi inserido via interface</w:t>
-            </w:r>
-          </w:p>
-        </w:tc>
-      </w:tr>
-      <w:tr>
-        <w:tc>
-          <w:tcPr>
-            <w:tcW w:w="1728" w:type="dxa"/>
-          </w:tcPr>
-          <w:p>
-            <w:r>
-              <w:t>-0</w:t>
-            </w:r>
-            <w:r>
-              <w:t>3</w:t>
-            </w:r>
-          </w:p>
-        </w:tc>
-        <w:tc>
-          <w:tcPr>
-            <w:tcW w:w="1728" w:type="dxa"/>
-          </w:tcPr>
-          <w:p>
-            <w:r>
-              <w:t>Atualização de Status para Faturado</w:t>
-            </w:r>
-          </w:p>
-        </w:tc>
-        <w:tc>
-          <w:tcPr>
-            <w:tcW w:w="1851" w:type="dxa"/>
-          </w:tcPr>
-          <w:p>
-            <w:r>
-              <w:t>Emitir fatura de um pedido</w:t>
-            </w:r>
-          </w:p>
-        </w:tc>
-        <w:tc>
-          <w:tcPr>
-            <w:tcW w:w="1728" w:type="dxa"/>
-          </w:tcPr>
-          <w:p>
-            <w:r>
-              <w:t>Pedido com status “Aberto”</w:t>
-            </w:r>
-          </w:p>
-        </w:tc>
-        <w:tc>
-          <w:tcPr>
-            <w:tcW w:w="1728" w:type="dxa"/>
-          </w:tcPr>
-          <w:p>
-            <w:r>
-              <w:t>Status atualizado corretamente para “Faturado”</w:t>
-            </w:r>
-          </w:p>
-        </w:tc>
-      </w:tr>
-      <w:tr>
-        <w:tc>
-          <w:tcPr>
-            <w:tcW w:w="1728" w:type="dxa"/>
-          </w:tcPr>
-          <w:p>
-            <w:r>
-              <w:t>-</w:t>
-            </w:r>
-            <w:r>
-              <w:t>04</w:t>
-            </w:r>
-          </w:p>
-        </w:tc>
-        <w:tc>
-          <w:tcPr>
-            <w:tcW w:w="1728" w:type="dxa"/>
-          </w:tcPr>
-          <w:p>
-            <w:r>
-              <w:t>Acesso Simultâneo e Concorrência</w:t>
-            </w:r>
-          </w:p>
-        </w:tc>
-        <w:tc>
-          <w:tcPr>
-            <w:tcW w:w="1851" w:type="dxa"/>
-          </w:tcPr>
-          <w:p>
-            <w:r>
-              <w:t>Dois usuários tentando editar o mesmo registro simultaneamente</w:t>
-            </w:r>
-          </w:p>
-        </w:tc>
-        <w:tc>
-          <w:tcPr>
-            <w:tcW w:w="1728" w:type="dxa"/>
-          </w:tcPr>
-          <w:p>
-            <w:r>
-              <w:t>Dois acessos simultâneos ao mesmo pedido</w:t>
-            </w:r>
-          </w:p>
-        </w:tc>
-        <w:tc>
-          <w:tcPr>
-            <w:tcW w:w="1728" w:type="dxa"/>
-          </w:tcPr>
-          <w:p>
-            <w:r>
-              <w:t>Um dos usuários recebe aviso de conflito ou bloqueio de edição</w:t>
             </w:r>
           </w:p>
         </w:tc>
@@ -13246,6 +14378,36 @@
         <w:shd w:val="clear" w:color="auto" w:fill="FBCAA2" w:themeFill="accent6" w:themeFillTint="7F"/>
       </w:tcPr>
     </w:tblStylePr>
+  </w:style>
+  <w:style w:type="paragraph" w:styleId="Textodebalo">
+    <w:name w:val="Balloon Text"/>
+    <w:basedOn w:val="Normal"/>
+    <w:link w:val="TextodebaloCarcter"/>
+    <w:uiPriority w:val="99"/>
+    <w:semiHidden/>
+    <w:unhideWhenUsed/>
+    <w:rsid w:val="00872717"/>
+    <w:pPr>
+      <w:spacing w:after="0" w:line="240" w:lineRule="auto"/>
+    </w:pPr>
+    <w:rPr>
+      <w:rFonts w:ascii="Tahoma" w:hAnsi="Tahoma" w:cs="Tahoma"/>
+      <w:sz w:val="16"/>
+      <w:szCs w:val="16"/>
+    </w:rPr>
+  </w:style>
+  <w:style w:type="character" w:customStyle="1" w:styleId="TextodebaloCarcter">
+    <w:name w:val="Texto de balão Carácter"/>
+    <w:basedOn w:val="Tipodeletrapredefinidodopargrafo"/>
+    <w:link w:val="Textodebalo"/>
+    <w:uiPriority w:val="99"/>
+    <w:semiHidden/>
+    <w:rsid w:val="00872717"/>
+    <w:rPr>
+      <w:rFonts w:ascii="Tahoma" w:hAnsi="Tahoma" w:cs="Tahoma"/>
+      <w:sz w:val="16"/>
+      <w:szCs w:val="16"/>
+    </w:rPr>
   </w:style>
 </w:styles>
 </file>

</xml_diff>